<commit_message>
Added content to the Requirement Analysis v0.6.0. Use Case description is not finished yet.
</commit_message>
<xml_diff>
--- a/Development/TP/Software Development/1. Requirement Analysis/Requirement Analysis.docx
+++ b/Development/TP/Software Development/1. Requirement Analysis/Requirement Analysis.docx
@@ -558,7 +558,7 @@
               <w:jc w:val="center"/>
             </w:pPr>
             <w:r>
-              <w:t>23.11.2016</w:t>
+              <w:t>07.11.2017</w:t>
             </w:r>
           </w:p>
         </w:tc>
@@ -630,7 +630,7 @@
               <w:jc w:val="center"/>
             </w:pPr>
             <w:r>
-              <w:t>25.11.2016</w:t>
+              <w:t>08.11.2017</w:t>
             </w:r>
           </w:p>
         </w:tc>
@@ -702,7 +702,7 @@
               <w:jc w:val="center"/>
             </w:pPr>
             <w:r>
-              <w:t>26.11.2016</w:t>
+              <w:t>10.11.2017</w:t>
             </w:r>
           </w:p>
         </w:tc>
@@ -760,7 +760,7 @@
               <w:jc w:val="center"/>
             </w:pPr>
             <w:r>
-              <w:t>0.7.5</w:t>
+              <w:t>0.4.0</w:t>
             </w:r>
           </w:p>
         </w:tc>
@@ -774,7 +774,7 @@
               <w:jc w:val="center"/>
             </w:pPr>
             <w:r>
-              <w:t>27.11.2016</w:t>
+              <w:t>11.11.2017</w:t>
             </w:r>
           </w:p>
         </w:tc>
@@ -802,7 +802,7 @@
               <w:jc w:val="center"/>
             </w:pPr>
             <w:r>
-              <w:t>Use Case Diagramm + Beschreibungen</w:t>
+              <w:t>Use Case Diagramm</w:t>
             </w:r>
           </w:p>
         </w:tc>
@@ -832,7 +832,7 @@
               <w:jc w:val="center"/>
             </w:pPr>
             <w:r>
-              <w:t>0.9.0</w:t>
+              <w:t>0.6.0</w:t>
             </w:r>
           </w:p>
         </w:tc>
@@ -846,7 +846,7 @@
               <w:jc w:val="center"/>
             </w:pPr>
             <w:r>
-              <w:t>28.11.2016</w:t>
+              <w:t>13.11.2017</w:t>
             </w:r>
           </w:p>
         </w:tc>
@@ -874,7 +874,7 @@
               <w:jc w:val="center"/>
             </w:pPr>
             <w:r>
-              <w:t>Klassenmodell</w:t>
+              <w:t>Use Case Beschreibungen</w:t>
             </w:r>
           </w:p>
         </w:tc>
@@ -917,9 +917,6 @@
             <w:pPr>
               <w:jc w:val="center"/>
             </w:pPr>
-            <w:r>
-              <w:t>29.11.2016</w:t>
-            </w:r>
           </w:p>
         </w:tc>
         <w:tc>
@@ -989,9 +986,6 @@
             <w:pPr>
               <w:jc w:val="center"/>
             </w:pPr>
-            <w:r>
-              <w:t>30.11.2016</w:t>
-            </w:r>
           </w:p>
         </w:tc>
         <w:tc>
@@ -1071,7 +1065,12 @@
             <w:pStyle w:val="Inhaltsverzeichnisberschrift"/>
           </w:pPr>
           <w:r>
-            <w:t>Inhaltsverzeichnis</w:t>
+            <w:t>Inhaltsverzeichn</w:t>
+          </w:r>
+          <w:bookmarkStart w:id="0" w:name="_GoBack"/>
+          <w:bookmarkEnd w:id="0"/>
+          <w:r>
+            <w:t>is</w:t>
           </w:r>
         </w:p>
         <w:p>
@@ -1103,7 +1102,7 @@
           <w:r>
             <w:fldChar w:fldCharType="separate"/>
           </w:r>
-          <w:hyperlink w:anchor="_Toc498320260" w:history="1">
+          <w:hyperlink w:anchor="_Toc498349050" w:history="1">
             <w:r>
               <w:rPr>
                 <w:rStyle w:val="Hyperlink"/>
@@ -1145,7 +1144,7 @@
                 <w:noProof/>
                 <w:webHidden/>
               </w:rPr>
-              <w:instrText xml:space="preserve"> PAGEREF _Toc498320260 \h </w:instrText>
+              <w:instrText xml:space="preserve"> PAGEREF _Toc498349050 \h </w:instrText>
             </w:r>
             <w:r>
               <w:rPr>
@@ -1189,7 +1188,7 @@
               <w:lang w:eastAsia="de-DE"/>
             </w:rPr>
           </w:pPr>
-          <w:hyperlink w:anchor="_Toc498320261" w:history="1">
+          <w:hyperlink w:anchor="_Toc498349051" w:history="1">
             <w:r>
               <w:rPr>
                 <w:rStyle w:val="Hyperlink"/>
@@ -1231,7 +1230,7 @@
                 <w:noProof/>
                 <w:webHidden/>
               </w:rPr>
-              <w:instrText xml:space="preserve"> PAGEREF _Toc498320261 \h </w:instrText>
+              <w:instrText xml:space="preserve"> PAGEREF _Toc498349051 \h </w:instrText>
             </w:r>
             <w:r>
               <w:rPr>
@@ -1275,7 +1274,7 @@
               <w:lang w:eastAsia="de-DE"/>
             </w:rPr>
           </w:pPr>
-          <w:hyperlink w:anchor="_Toc498320262" w:history="1">
+          <w:hyperlink w:anchor="_Toc498349052" w:history="1">
             <w:r>
               <w:rPr>
                 <w:rStyle w:val="Hyperlink"/>
@@ -1317,7 +1316,7 @@
                 <w:noProof/>
                 <w:webHidden/>
               </w:rPr>
-              <w:instrText xml:space="preserve"> PAGEREF _Toc498320262 \h </w:instrText>
+              <w:instrText xml:space="preserve"> PAGEREF _Toc498349052 \h </w:instrText>
             </w:r>
             <w:r>
               <w:rPr>
@@ -1361,7 +1360,7 @@
               <w:lang w:eastAsia="de-DE"/>
             </w:rPr>
           </w:pPr>
-          <w:hyperlink w:anchor="_Toc498320263" w:history="1">
+          <w:hyperlink w:anchor="_Toc498349053" w:history="1">
             <w:r>
               <w:rPr>
                 <w:rStyle w:val="Hyperlink"/>
@@ -1403,7 +1402,7 @@
                 <w:noProof/>
                 <w:webHidden/>
               </w:rPr>
-              <w:instrText xml:space="preserve"> PAGEREF _Toc498320263 \h </w:instrText>
+              <w:instrText xml:space="preserve"> PAGEREF _Toc498349053 \h </w:instrText>
             </w:r>
             <w:r>
               <w:rPr>
@@ -1447,7 +1446,7 @@
               <w:lang w:eastAsia="de-DE"/>
             </w:rPr>
           </w:pPr>
-          <w:hyperlink w:anchor="_Toc498320264" w:history="1">
+          <w:hyperlink w:anchor="_Toc498349054" w:history="1">
             <w:r>
               <w:rPr>
                 <w:rStyle w:val="Hyperlink"/>
@@ -1489,7 +1488,7 @@
                 <w:noProof/>
                 <w:webHidden/>
               </w:rPr>
-              <w:instrText xml:space="preserve"> PAGEREF _Toc498320264 \h </w:instrText>
+              <w:instrText xml:space="preserve"> PAGEREF _Toc498349054 \h </w:instrText>
             </w:r>
             <w:r>
               <w:rPr>
@@ -1533,7 +1532,7 @@
               <w:lang w:eastAsia="de-DE"/>
             </w:rPr>
           </w:pPr>
-          <w:hyperlink w:anchor="_Toc498320265" w:history="1">
+          <w:hyperlink w:anchor="_Toc498349055" w:history="1">
             <w:r>
               <w:rPr>
                 <w:rStyle w:val="Hyperlink"/>
@@ -1575,7 +1574,7 @@
                 <w:noProof/>
                 <w:webHidden/>
               </w:rPr>
-              <w:instrText xml:space="preserve"> PAGEREF _Toc498320265 \h </w:instrText>
+              <w:instrText xml:space="preserve"> PAGEREF _Toc498349055 \h </w:instrText>
             </w:r>
             <w:r>
               <w:rPr>
@@ -1619,7 +1618,7 @@
               <w:lang w:eastAsia="de-DE"/>
             </w:rPr>
           </w:pPr>
-          <w:hyperlink w:anchor="_Toc498320266" w:history="1">
+          <w:hyperlink w:anchor="_Toc498349056" w:history="1">
             <w:r>
               <w:rPr>
                 <w:rStyle w:val="Hyperlink"/>
@@ -1661,7 +1660,7 @@
                 <w:noProof/>
                 <w:webHidden/>
               </w:rPr>
-              <w:instrText xml:space="preserve"> PAGEREF _Toc498320266 \h </w:instrText>
+              <w:instrText xml:space="preserve"> PAGEREF _Toc498349056 \h </w:instrText>
             </w:r>
             <w:r>
               <w:rPr>
@@ -1705,7 +1704,7 @@
               <w:lang w:eastAsia="de-DE"/>
             </w:rPr>
           </w:pPr>
-          <w:hyperlink w:anchor="_Toc498320267" w:history="1">
+          <w:hyperlink w:anchor="_Toc498349057" w:history="1">
             <w:r>
               <w:rPr>
                 <w:rStyle w:val="Hyperlink"/>
@@ -1747,7 +1746,7 @@
                 <w:noProof/>
                 <w:webHidden/>
               </w:rPr>
-              <w:instrText xml:space="preserve"> PAGEREF _Toc498320267 \h </w:instrText>
+              <w:instrText xml:space="preserve"> PAGEREF _Toc498349057 \h </w:instrText>
             </w:r>
             <w:r>
               <w:rPr>
@@ -1791,7 +1790,7 @@
               <w:lang w:eastAsia="de-DE"/>
             </w:rPr>
           </w:pPr>
-          <w:hyperlink w:anchor="_Toc498320268" w:history="1">
+          <w:hyperlink w:anchor="_Toc498349058" w:history="1">
             <w:r>
               <w:rPr>
                 <w:rStyle w:val="Hyperlink"/>
@@ -1833,7 +1832,7 @@
                 <w:noProof/>
                 <w:webHidden/>
               </w:rPr>
-              <w:instrText xml:space="preserve"> PAGEREF _Toc498320268 \h </w:instrText>
+              <w:instrText xml:space="preserve"> PAGEREF _Toc498349058 \h </w:instrText>
             </w:r>
             <w:r>
               <w:rPr>
@@ -1877,7 +1876,7 @@
               <w:lang w:eastAsia="de-DE"/>
             </w:rPr>
           </w:pPr>
-          <w:hyperlink w:anchor="_Toc498320269" w:history="1">
+          <w:hyperlink w:anchor="_Toc498349059" w:history="1">
             <w:r>
               <w:rPr>
                 <w:rStyle w:val="Hyperlink"/>
@@ -1919,7 +1918,7 @@
                 <w:noProof/>
                 <w:webHidden/>
               </w:rPr>
-              <w:instrText xml:space="preserve"> PAGEREF _Toc498320269 \h </w:instrText>
+              <w:instrText xml:space="preserve"> PAGEREF _Toc498349059 \h </w:instrText>
             </w:r>
             <w:r>
               <w:rPr>
@@ -1963,7 +1962,7 @@
               <w:lang w:eastAsia="de-DE"/>
             </w:rPr>
           </w:pPr>
-          <w:hyperlink w:anchor="_Toc498320270" w:history="1">
+          <w:hyperlink w:anchor="_Toc498349060" w:history="1">
             <w:r>
               <w:rPr>
                 <w:rStyle w:val="Hyperlink"/>
@@ -1984,7 +1983,7 @@
                 <w:rStyle w:val="Hyperlink"/>
                 <w:noProof/>
               </w:rPr>
-              <w:t>Informationen über einige Bewertungen</w:t>
+              <w:t>Bewertungen</w:t>
             </w:r>
             <w:r>
               <w:rPr>
@@ -2005,7 +2004,7 @@
                 <w:noProof/>
                 <w:webHidden/>
               </w:rPr>
-              <w:instrText xml:space="preserve"> PAGEREF _Toc498320270 \h </w:instrText>
+              <w:instrText xml:space="preserve"> PAGEREF _Toc498349060 \h </w:instrText>
             </w:r>
             <w:r>
               <w:rPr>
@@ -2049,7 +2048,7 @@
               <w:lang w:eastAsia="de-DE"/>
             </w:rPr>
           </w:pPr>
-          <w:hyperlink w:anchor="_Toc498320271" w:history="1">
+          <w:hyperlink w:anchor="_Toc498349061" w:history="1">
             <w:r>
               <w:rPr>
                 <w:rStyle w:val="Hyperlink"/>
@@ -2091,7 +2090,7 @@
                 <w:noProof/>
                 <w:webHidden/>
               </w:rPr>
-              <w:instrText xml:space="preserve"> PAGEREF _Toc498320271 \h </w:instrText>
+              <w:instrText xml:space="preserve"> PAGEREF _Toc498349061 \h </w:instrText>
             </w:r>
             <w:r>
               <w:rPr>
@@ -2135,7 +2134,7 @@
               <w:lang w:eastAsia="de-DE"/>
             </w:rPr>
           </w:pPr>
-          <w:hyperlink w:anchor="_Toc498320272" w:history="1">
+          <w:hyperlink w:anchor="_Toc498349062" w:history="1">
             <w:r>
               <w:rPr>
                 <w:rStyle w:val="Hyperlink"/>
@@ -2177,7 +2176,7 @@
                 <w:noProof/>
                 <w:webHidden/>
               </w:rPr>
-              <w:instrText xml:space="preserve"> PAGEREF _Toc498320272 \h </w:instrText>
+              <w:instrText xml:space="preserve"> PAGEREF _Toc498349062 \h </w:instrText>
             </w:r>
             <w:r>
               <w:rPr>
@@ -2221,7 +2220,7 @@
               <w:lang w:eastAsia="de-DE"/>
             </w:rPr>
           </w:pPr>
-          <w:hyperlink w:anchor="_Toc498320273" w:history="1">
+          <w:hyperlink w:anchor="_Toc498349063" w:history="1">
             <w:r>
               <w:rPr>
                 <w:rStyle w:val="Hyperlink"/>
@@ -2263,7 +2262,7 @@
                 <w:noProof/>
                 <w:webHidden/>
               </w:rPr>
-              <w:instrText xml:space="preserve"> PAGEREF _Toc498320273 \h </w:instrText>
+              <w:instrText xml:space="preserve"> PAGEREF _Toc498349063 \h </w:instrText>
             </w:r>
             <w:r>
               <w:rPr>
@@ -2307,7 +2306,7 @@
               <w:lang w:eastAsia="de-DE"/>
             </w:rPr>
           </w:pPr>
-          <w:hyperlink w:anchor="_Toc498320274" w:history="1">
+          <w:hyperlink w:anchor="_Toc498349064" w:history="1">
             <w:r>
               <w:rPr>
                 <w:rStyle w:val="Hyperlink"/>
@@ -2349,7 +2348,93 @@
                 <w:noProof/>
                 <w:webHidden/>
               </w:rPr>
-              <w:instrText xml:space="preserve"> PAGEREF _Toc498320274 \h </w:instrText>
+              <w:instrText xml:space="preserve"> PAGEREF _Toc498349064 \h </w:instrText>
+            </w:r>
+            <w:r>
+              <w:rPr>
+                <w:noProof/>
+                <w:webHidden/>
+              </w:rPr>
+            </w:r>
+            <w:r>
+              <w:rPr>
+                <w:noProof/>
+                <w:webHidden/>
+              </w:rPr>
+              <w:fldChar w:fldCharType="separate"/>
+            </w:r>
+            <w:r>
+              <w:rPr>
+                <w:noProof/>
+                <w:webHidden/>
+              </w:rPr>
+              <w:t>6</w:t>
+            </w:r>
+            <w:r>
+              <w:rPr>
+                <w:noProof/>
+                <w:webHidden/>
+              </w:rPr>
+              <w:fldChar w:fldCharType="end"/>
+            </w:r>
+          </w:hyperlink>
+        </w:p>
+        <w:p>
+          <w:pPr>
+            <w:pStyle w:val="Verzeichnis3"/>
+            <w:tabs>
+              <w:tab w:val="left" w:pos="1320"/>
+              <w:tab w:val="right" w:leader="dot" w:pos="9062"/>
+            </w:tabs>
+            <w:rPr>
+              <w:rFonts w:eastAsiaTheme="minorEastAsia"/>
+              <w:noProof/>
+              <w:lang w:eastAsia="de-DE"/>
+            </w:rPr>
+          </w:pPr>
+          <w:hyperlink w:anchor="_Toc498349065" w:history="1">
+            <w:r>
+              <w:rPr>
+                <w:rStyle w:val="Hyperlink"/>
+                <w:noProof/>
+              </w:rPr>
+              <w:t>1.3.3.</w:t>
+            </w:r>
+            <w:r>
+              <w:rPr>
+                <w:rFonts w:eastAsiaTheme="minorEastAsia"/>
+                <w:noProof/>
+                <w:lang w:eastAsia="de-DE"/>
+              </w:rPr>
+              <w:tab/>
+            </w:r>
+            <w:r>
+              <w:rPr>
+                <w:rStyle w:val="Hyperlink"/>
+                <w:noProof/>
+              </w:rPr>
+              <w:t>Kommentar/Rezension System</w:t>
+            </w:r>
+            <w:r>
+              <w:rPr>
+                <w:noProof/>
+                <w:webHidden/>
+              </w:rPr>
+              <w:tab/>
+            </w:r>
+            <w:r>
+              <w:rPr>
+                <w:noProof/>
+                <w:webHidden/>
+              </w:rPr>
+              <w:fldChar w:fldCharType="begin"/>
+            </w:r>
+            <w:r>
+              <w:rPr>
+                <w:noProof/>
+                <w:webHidden/>
+              </w:rPr>
+              <w:instrText xml:space="preserve"> PAGEREF _Toc498349065 \h </w:instrText>
             </w:r>
             <w:r>
               <w:rPr>
@@ -2393,7 +2478,7 @@
               <w:lang w:eastAsia="de-DE"/>
             </w:rPr>
           </w:pPr>
-          <w:hyperlink w:anchor="_Toc498320275" w:history="1">
+          <w:hyperlink w:anchor="_Toc498349066" w:history="1">
             <w:r>
               <w:rPr>
                 <w:rStyle w:val="Hyperlink"/>
@@ -2435,7 +2520,7 @@
                 <w:noProof/>
                 <w:webHidden/>
               </w:rPr>
-              <w:instrText xml:space="preserve"> PAGEREF _Toc498320275 \h </w:instrText>
+              <w:instrText xml:space="preserve"> PAGEREF _Toc498349066 \h </w:instrText>
             </w:r>
             <w:r>
               <w:rPr>
@@ -2479,7 +2564,7 @@
               <w:lang w:eastAsia="de-DE"/>
             </w:rPr>
           </w:pPr>
-          <w:hyperlink w:anchor="_Toc498320276" w:history="1">
+          <w:hyperlink w:anchor="_Toc498349067" w:history="1">
             <w:r>
               <w:rPr>
                 <w:rStyle w:val="Hyperlink"/>
@@ -2521,7 +2606,7 @@
                 <w:noProof/>
                 <w:webHidden/>
               </w:rPr>
-              <w:instrText xml:space="preserve"> PAGEREF _Toc498320276 \h </w:instrText>
+              <w:instrText xml:space="preserve"> PAGEREF _Toc498349067 \h </w:instrText>
             </w:r>
             <w:r>
               <w:rPr>
@@ -2565,7 +2650,7 @@
               <w:lang w:eastAsia="de-DE"/>
             </w:rPr>
           </w:pPr>
-          <w:hyperlink w:anchor="_Toc498320277" w:history="1">
+          <w:hyperlink w:anchor="_Toc498349068" w:history="1">
             <w:r>
               <w:rPr>
                 <w:rStyle w:val="Hyperlink"/>
@@ -2607,7 +2692,7 @@
                 <w:noProof/>
                 <w:webHidden/>
               </w:rPr>
-              <w:instrText xml:space="preserve"> PAGEREF _Toc498320277 \h </w:instrText>
+              <w:instrText xml:space="preserve"> PAGEREF _Toc498349068 \h </w:instrText>
             </w:r>
             <w:r>
               <w:rPr>
@@ -2651,7 +2736,7 @@
               <w:lang w:eastAsia="de-DE"/>
             </w:rPr>
           </w:pPr>
-          <w:hyperlink w:anchor="_Toc498320278" w:history="1">
+          <w:hyperlink w:anchor="_Toc498349069" w:history="1">
             <w:r>
               <w:rPr>
                 <w:rStyle w:val="Hyperlink"/>
@@ -2693,7 +2778,7 @@
                 <w:noProof/>
                 <w:webHidden/>
               </w:rPr>
-              <w:instrText xml:space="preserve"> PAGEREF _Toc498320278 \h </w:instrText>
+              <w:instrText xml:space="preserve"> PAGEREF _Toc498349069 \h </w:instrText>
             </w:r>
             <w:r>
               <w:rPr>
@@ -2737,7 +2822,7 @@
               <w:lang w:eastAsia="de-DE"/>
             </w:rPr>
           </w:pPr>
-          <w:hyperlink w:anchor="_Toc498320279" w:history="1">
+          <w:hyperlink w:anchor="_Toc498349070" w:history="1">
             <w:r>
               <w:rPr>
                 <w:rStyle w:val="Hyperlink"/>
@@ -2779,7 +2864,7 @@
                 <w:noProof/>
                 <w:webHidden/>
               </w:rPr>
-              <w:instrText xml:space="preserve"> PAGEREF _Toc498320279 \h </w:instrText>
+              <w:instrText xml:space="preserve"> PAGEREF _Toc498349070 \h </w:instrText>
             </w:r>
             <w:r>
               <w:rPr>
@@ -2823,7 +2908,7 @@
               <w:lang w:eastAsia="de-DE"/>
             </w:rPr>
           </w:pPr>
-          <w:hyperlink w:anchor="_Toc498320280" w:history="1">
+          <w:hyperlink w:anchor="_Toc498349071" w:history="1">
             <w:r>
               <w:rPr>
                 <w:rStyle w:val="Hyperlink"/>
@@ -2865,7 +2950,7 @@
                 <w:noProof/>
                 <w:webHidden/>
               </w:rPr>
-              <w:instrText xml:space="preserve"> PAGEREF _Toc498320280 \h </w:instrText>
+              <w:instrText xml:space="preserve"> PAGEREF _Toc498349071 \h </w:instrText>
             </w:r>
             <w:r>
               <w:rPr>
@@ -2909,7 +2994,7 @@
               <w:lang w:eastAsia="de-DE"/>
             </w:rPr>
           </w:pPr>
-          <w:hyperlink w:anchor="_Toc498320281" w:history="1">
+          <w:hyperlink w:anchor="_Toc498349072" w:history="1">
             <w:r>
               <w:rPr>
                 <w:rStyle w:val="Hyperlink"/>
@@ -2930,7 +3015,7 @@
                 <w:rStyle w:val="Hyperlink"/>
                 <w:noProof/>
               </w:rPr>
-              <w:t>Use Case „Parkplätze anzeigen“</w:t>
+              <w:t>Use Case „Informationen über den Autor anzeigen“</w:t>
             </w:r>
             <w:r>
               <w:rPr>
@@ -2951,7 +3036,7 @@
                 <w:noProof/>
                 <w:webHidden/>
               </w:rPr>
-              <w:instrText xml:space="preserve"> PAGEREF _Toc498320281 \h </w:instrText>
+              <w:instrText xml:space="preserve"> PAGEREF _Toc498349072 \h </w:instrText>
             </w:r>
             <w:r>
               <w:rPr>
@@ -2995,7 +3080,7 @@
               <w:lang w:eastAsia="de-DE"/>
             </w:rPr>
           </w:pPr>
-          <w:hyperlink w:anchor="_Toc498320282" w:history="1">
+          <w:hyperlink w:anchor="_Toc498349073" w:history="1">
             <w:r>
               <w:rPr>
                 <w:rStyle w:val="Hyperlink"/>
@@ -3037,7 +3122,7 @@
                 <w:noProof/>
                 <w:webHidden/>
               </w:rPr>
-              <w:instrText xml:space="preserve"> PAGEREF _Toc498320282 \h </w:instrText>
+              <w:instrText xml:space="preserve"> PAGEREF _Toc498349073 \h </w:instrText>
             </w:r>
             <w:r>
               <w:rPr>
@@ -3081,7 +3166,7 @@
               <w:lang w:eastAsia="de-DE"/>
             </w:rPr>
           </w:pPr>
-          <w:hyperlink w:anchor="_Toc498320283" w:history="1">
+          <w:hyperlink w:anchor="_Toc498349074" w:history="1">
             <w:r>
               <w:rPr>
                 <w:rStyle w:val="Hyperlink"/>
@@ -3123,7 +3208,7 @@
                 <w:noProof/>
                 <w:webHidden/>
               </w:rPr>
-              <w:instrText xml:space="preserve"> PAGEREF _Toc498320283 \h </w:instrText>
+              <w:instrText xml:space="preserve"> PAGEREF _Toc498349074 \h </w:instrText>
             </w:r>
             <w:r>
               <w:rPr>
@@ -3167,7 +3252,7 @@
               <w:lang w:eastAsia="de-DE"/>
             </w:rPr>
           </w:pPr>
-          <w:hyperlink w:anchor="_Toc498320284" w:history="1">
+          <w:hyperlink w:anchor="_Toc498349075" w:history="1">
             <w:r>
               <w:rPr>
                 <w:rStyle w:val="Hyperlink"/>
@@ -3209,7 +3294,7 @@
                 <w:noProof/>
                 <w:webHidden/>
               </w:rPr>
-              <w:instrText xml:space="preserve"> PAGEREF _Toc498320284 \h </w:instrText>
+              <w:instrText xml:space="preserve"> PAGEREF _Toc498349075 \h </w:instrText>
             </w:r>
             <w:r>
               <w:rPr>
@@ -3253,7 +3338,7 @@
               <w:lang w:eastAsia="de-DE"/>
             </w:rPr>
           </w:pPr>
-          <w:hyperlink w:anchor="_Toc498320285" w:history="1">
+          <w:hyperlink w:anchor="_Toc498349076" w:history="1">
             <w:r>
               <w:rPr>
                 <w:rStyle w:val="Hyperlink"/>
@@ -3295,7 +3380,7 @@
                 <w:noProof/>
                 <w:webHidden/>
               </w:rPr>
-              <w:instrText xml:space="preserve"> PAGEREF _Toc498320285 \h </w:instrText>
+              <w:instrText xml:space="preserve"> PAGEREF _Toc498349076 \h </w:instrText>
             </w:r>
             <w:r>
               <w:rPr>
@@ -3339,7 +3424,7 @@
               <w:lang w:eastAsia="de-DE"/>
             </w:rPr>
           </w:pPr>
-          <w:hyperlink w:anchor="_Toc498320286" w:history="1">
+          <w:hyperlink w:anchor="_Toc498349077" w:history="1">
             <w:r>
               <w:rPr>
                 <w:rStyle w:val="Hyperlink"/>
@@ -3381,7 +3466,7 @@
                 <w:noProof/>
                 <w:webHidden/>
               </w:rPr>
-              <w:instrText xml:space="preserve"> PAGEREF _Toc498320286 \h </w:instrText>
+              <w:instrText xml:space="preserve"> PAGEREF _Toc498349077 \h </w:instrText>
             </w:r>
             <w:r>
               <w:rPr>
@@ -3425,7 +3510,7 @@
               <w:lang w:eastAsia="de-DE"/>
             </w:rPr>
           </w:pPr>
-          <w:hyperlink w:anchor="_Toc498320287" w:history="1">
+          <w:hyperlink w:anchor="_Toc498349078" w:history="1">
             <w:r>
               <w:rPr>
                 <w:rStyle w:val="Hyperlink"/>
@@ -3467,7 +3552,7 @@
                 <w:noProof/>
                 <w:webHidden/>
               </w:rPr>
-              <w:instrText xml:space="preserve"> PAGEREF _Toc498320287 \h </w:instrText>
+              <w:instrText xml:space="preserve"> PAGEREF _Toc498349078 \h </w:instrText>
             </w:r>
             <w:r>
               <w:rPr>
@@ -3511,7 +3596,7 @@
               <w:lang w:eastAsia="de-DE"/>
             </w:rPr>
           </w:pPr>
-          <w:hyperlink w:anchor="_Toc498320288" w:history="1">
+          <w:hyperlink w:anchor="_Toc498349079" w:history="1">
             <w:r>
               <w:rPr>
                 <w:rStyle w:val="Hyperlink"/>
@@ -3553,7 +3638,7 @@
                 <w:noProof/>
                 <w:webHidden/>
               </w:rPr>
-              <w:instrText xml:space="preserve"> PAGEREF _Toc498320288 \h </w:instrText>
+              <w:instrText xml:space="preserve"> PAGEREF _Toc498349079 \h </w:instrText>
             </w:r>
             <w:r>
               <w:rPr>
@@ -3597,7 +3682,7 @@
               <w:lang w:eastAsia="de-DE"/>
             </w:rPr>
           </w:pPr>
-          <w:hyperlink w:anchor="_Toc498320289" w:history="1">
+          <w:hyperlink w:anchor="_Toc498349080" w:history="1">
             <w:r>
               <w:rPr>
                 <w:rStyle w:val="Hyperlink"/>
@@ -3639,7 +3724,7 @@
                 <w:noProof/>
                 <w:webHidden/>
               </w:rPr>
-              <w:instrText xml:space="preserve"> PAGEREF _Toc498320289 \h </w:instrText>
+              <w:instrText xml:space="preserve"> PAGEREF _Toc498349080 \h </w:instrText>
             </w:r>
             <w:r>
               <w:rPr>
@@ -3683,7 +3768,7 @@
               <w:lang w:eastAsia="de-DE"/>
             </w:rPr>
           </w:pPr>
-          <w:hyperlink w:anchor="_Toc498320290" w:history="1">
+          <w:hyperlink w:anchor="_Toc498349081" w:history="1">
             <w:r>
               <w:rPr>
                 <w:rStyle w:val="Hyperlink"/>
@@ -3725,7 +3810,7 @@
                 <w:noProof/>
                 <w:webHidden/>
               </w:rPr>
-              <w:instrText xml:space="preserve"> PAGEREF _Toc498320290 \h </w:instrText>
+              <w:instrText xml:space="preserve"> PAGEREF _Toc498349081 \h </w:instrText>
             </w:r>
             <w:r>
               <w:rPr>
@@ -3769,7 +3854,7 @@
               <w:lang w:eastAsia="de-DE"/>
             </w:rPr>
           </w:pPr>
-          <w:hyperlink w:anchor="_Toc498320291" w:history="1">
+          <w:hyperlink w:anchor="_Toc498349082" w:history="1">
             <w:r>
               <w:rPr>
                 <w:rStyle w:val="Hyperlink"/>
@@ -3811,7 +3896,7 @@
                 <w:noProof/>
                 <w:webHidden/>
               </w:rPr>
-              <w:instrText xml:space="preserve"> PAGEREF _Toc498320291 \h </w:instrText>
+              <w:instrText xml:space="preserve"> PAGEREF _Toc498349082 \h </w:instrText>
             </w:r>
             <w:r>
               <w:rPr>
@@ -3855,7 +3940,7 @@
               <w:lang w:eastAsia="de-DE"/>
             </w:rPr>
           </w:pPr>
-          <w:hyperlink w:anchor="_Toc498320292" w:history="1">
+          <w:hyperlink w:anchor="_Toc498349083" w:history="1">
             <w:r>
               <w:rPr>
                 <w:rStyle w:val="Hyperlink"/>
@@ -3897,7 +3982,7 @@
                 <w:noProof/>
                 <w:webHidden/>
               </w:rPr>
-              <w:instrText xml:space="preserve"> PAGEREF _Toc498320292 \h </w:instrText>
+              <w:instrText xml:space="preserve"> PAGEREF _Toc498349083 \h </w:instrText>
             </w:r>
             <w:r>
               <w:rPr>
@@ -3941,7 +4026,7 @@
               <w:lang w:eastAsia="de-DE"/>
             </w:rPr>
           </w:pPr>
-          <w:hyperlink w:anchor="_Toc498320293" w:history="1">
+          <w:hyperlink w:anchor="_Toc498349084" w:history="1">
             <w:r>
               <w:rPr>
                 <w:rStyle w:val="Hyperlink"/>
@@ -3983,7 +4068,7 @@
                 <w:noProof/>
                 <w:webHidden/>
               </w:rPr>
-              <w:instrText xml:space="preserve"> PAGEREF _Toc498320293 \h </w:instrText>
+              <w:instrText xml:space="preserve"> PAGEREF _Toc498349084 \h </w:instrText>
             </w:r>
             <w:r>
               <w:rPr>
@@ -4027,7 +4112,7 @@
               <w:lang w:eastAsia="de-DE"/>
             </w:rPr>
           </w:pPr>
-          <w:hyperlink w:anchor="_Toc498320294" w:history="1">
+          <w:hyperlink w:anchor="_Toc498349085" w:history="1">
             <w:r>
               <w:rPr>
                 <w:rStyle w:val="Hyperlink"/>
@@ -4069,7 +4154,7 @@
                 <w:noProof/>
                 <w:webHidden/>
               </w:rPr>
-              <w:instrText xml:space="preserve"> PAGEREF _Toc498320294 \h </w:instrText>
+              <w:instrText xml:space="preserve"> PAGEREF _Toc498349085 \h </w:instrText>
             </w:r>
             <w:r>
               <w:rPr>
@@ -4104,6 +4189,7 @@
           <w:pPr>
             <w:pStyle w:val="Verzeichnis1"/>
             <w:tabs>
+              <w:tab w:val="left" w:pos="440"/>
               <w:tab w:val="right" w:leader="dot" w:pos="9062"/>
             </w:tabs>
             <w:rPr>
@@ -4112,23 +4198,38 @@
               <w:lang w:eastAsia="de-DE"/>
             </w:rPr>
           </w:pPr>
-          <w:hyperlink w:anchor="_Toc498320295" w:history="1">
+          <w:hyperlink w:anchor="_Toc498349086" w:history="1">
             <w:r>
               <w:rPr>
                 <w:rStyle w:val="Hyperlink"/>
                 <w:noProof/>
               </w:rPr>
-              <w:t>3. Klassenmodell</w:t>
-            </w:r>
-            <w:r>
-              <w:rPr>
-                <w:noProof/>
-                <w:webHidden/>
+              <w:t>4.</w:t>
+            </w:r>
+            <w:r>
+              <w:rPr>
+                <w:rFonts w:eastAsiaTheme="minorEastAsia"/>
+                <w:noProof/>
+                <w:lang w:eastAsia="de-DE"/>
               </w:rPr>
               <w:tab/>
             </w:r>
             <w:r>
               <w:rPr>
+                <w:rStyle w:val="Hyperlink"/>
+                <w:noProof/>
+              </w:rPr>
+              <w:t>Umsetzung</w:t>
+            </w:r>
+            <w:r>
+              <w:rPr>
+                <w:noProof/>
+                <w:webHidden/>
+              </w:rPr>
+              <w:tab/>
+            </w:r>
+            <w:r>
+              <w:rPr>
                 <w:noProof/>
                 <w:webHidden/>
               </w:rPr>
@@ -4139,7 +4240,7 @@
                 <w:noProof/>
                 <w:webHidden/>
               </w:rPr>
-              <w:instrText xml:space="preserve"> PAGEREF _Toc498320295 \h </w:instrText>
+              <w:instrText xml:space="preserve"> PAGEREF _Toc498349086 \h </w:instrText>
             </w:r>
             <w:r>
               <w:rPr>
@@ -4183,13 +4284,13 @@
               <w:lang w:eastAsia="de-DE"/>
             </w:rPr>
           </w:pPr>
-          <w:hyperlink w:anchor="_Toc498320296" w:history="1">
+          <w:hyperlink w:anchor="_Toc498349087" w:history="1">
             <w:r>
               <w:rPr>
                 <w:rStyle w:val="Hyperlink"/>
                 <w:noProof/>
               </w:rPr>
-              <w:t>3.1.</w:t>
+              <w:t>4.1.</w:t>
             </w:r>
             <w:r>
               <w:rPr>
@@ -4204,7 +4305,7 @@
                 <w:rStyle w:val="Hyperlink"/>
                 <w:noProof/>
               </w:rPr>
-              <w:t>Klassendiagramm</w:t>
+              <w:t>Plattform</w:t>
             </w:r>
             <w:r>
               <w:rPr>
@@ -4225,7 +4326,7 @@
                 <w:noProof/>
                 <w:webHidden/>
               </w:rPr>
-              <w:instrText xml:space="preserve"> PAGEREF _Toc498320296 \h </w:instrText>
+              <w:instrText xml:space="preserve"> PAGEREF _Toc498349087 \h </w:instrText>
             </w:r>
             <w:r>
               <w:rPr>
@@ -4246,146 +4347,6 @@
                 <w:webHidden/>
               </w:rPr>
               <w:t>23</w:t>
-            </w:r>
-            <w:r>
-              <w:rPr>
-                <w:noProof/>
-                <w:webHidden/>
-              </w:rPr>
-              <w:fldChar w:fldCharType="end"/>
-            </w:r>
-          </w:hyperlink>
-        </w:p>
-        <w:p>
-          <w:pPr>
-            <w:pStyle w:val="Verzeichnis1"/>
-            <w:tabs>
-              <w:tab w:val="right" w:leader="dot" w:pos="9062"/>
-            </w:tabs>
-            <w:rPr>
-              <w:rFonts w:eastAsiaTheme="minorEastAsia"/>
-              <w:noProof/>
-              <w:lang w:eastAsia="de-DE"/>
-            </w:rPr>
-          </w:pPr>
-          <w:hyperlink w:anchor="_Toc498320297" w:history="1">
-            <w:r>
-              <w:rPr>
-                <w:rStyle w:val="Hyperlink"/>
-                <w:noProof/>
-              </w:rPr>
-              <w:t>4. Umsetzung</w:t>
-            </w:r>
-            <w:r>
-              <w:rPr>
-                <w:noProof/>
-                <w:webHidden/>
-              </w:rPr>
-              <w:tab/>
-            </w:r>
-            <w:r>
-              <w:rPr>
-                <w:noProof/>
-                <w:webHidden/>
-              </w:rPr>
-              <w:fldChar w:fldCharType="begin"/>
-            </w:r>
-            <w:r>
-              <w:rPr>
-                <w:noProof/>
-                <w:webHidden/>
-              </w:rPr>
-              <w:instrText xml:space="preserve"> PAGEREF _Toc498320297 \h </w:instrText>
-            </w:r>
-            <w:r>
-              <w:rPr>
-                <w:noProof/>
-                <w:webHidden/>
-              </w:rPr>
-            </w:r>
-            <w:r>
-              <w:rPr>
-                <w:noProof/>
-                <w:webHidden/>
-              </w:rPr>
-              <w:fldChar w:fldCharType="separate"/>
-            </w:r>
-            <w:r>
-              <w:rPr>
-                <w:noProof/>
-                <w:webHidden/>
-              </w:rPr>
-              <w:t>24</w:t>
-            </w:r>
-            <w:r>
-              <w:rPr>
-                <w:noProof/>
-                <w:webHidden/>
-              </w:rPr>
-              <w:fldChar w:fldCharType="end"/>
-            </w:r>
-          </w:hyperlink>
-        </w:p>
-        <w:p>
-          <w:pPr>
-            <w:pStyle w:val="Verzeichnis2"/>
-            <w:tabs>
-              <w:tab w:val="right" w:leader="dot" w:pos="9062"/>
-            </w:tabs>
-            <w:rPr>
-              <w:rFonts w:eastAsiaTheme="minorEastAsia"/>
-              <w:noProof/>
-              <w:lang w:eastAsia="de-DE"/>
-            </w:rPr>
-          </w:pPr>
-          <w:hyperlink w:anchor="_Toc498320298" w:history="1">
-            <w:r>
-              <w:rPr>
-                <w:rStyle w:val="Hyperlink"/>
-                <w:noProof/>
-              </w:rPr>
-              <w:t>4.1.      Plattform</w:t>
-            </w:r>
-            <w:r>
-              <w:rPr>
-                <w:noProof/>
-                <w:webHidden/>
-              </w:rPr>
-              <w:tab/>
-            </w:r>
-            <w:r>
-              <w:rPr>
-                <w:noProof/>
-                <w:webHidden/>
-              </w:rPr>
-              <w:fldChar w:fldCharType="begin"/>
-            </w:r>
-            <w:r>
-              <w:rPr>
-                <w:noProof/>
-                <w:webHidden/>
-              </w:rPr>
-              <w:instrText xml:space="preserve"> PAGEREF _Toc498320298 \h </w:instrText>
-            </w:r>
-            <w:r>
-              <w:rPr>
-                <w:noProof/>
-                <w:webHidden/>
-              </w:rPr>
-            </w:r>
-            <w:r>
-              <w:rPr>
-                <w:noProof/>
-                <w:webHidden/>
-              </w:rPr>
-              <w:fldChar w:fldCharType="separate"/>
-            </w:r>
-            <w:r>
-              <w:rPr>
-                <w:noProof/>
-                <w:webHidden/>
-              </w:rPr>
-              <w:t>24</w:t>
             </w:r>
             <w:r>
               <w:rPr>
@@ -4409,7 +4370,7 @@
               <w:lang w:eastAsia="de-DE"/>
             </w:rPr>
           </w:pPr>
-          <w:hyperlink w:anchor="_Toc498320299" w:history="1">
+          <w:hyperlink w:anchor="_Toc498349088" w:history="1">
             <w:r>
               <w:rPr>
                 <w:rStyle w:val="Hyperlink"/>
@@ -4451,7 +4412,7 @@
                 <w:noProof/>
                 <w:webHidden/>
               </w:rPr>
-              <w:instrText xml:space="preserve"> PAGEREF _Toc498320299 \h </w:instrText>
+              <w:instrText xml:space="preserve"> PAGEREF _Toc498349088 \h </w:instrText>
             </w:r>
             <w:r>
               <w:rPr>
@@ -4471,7 +4432,7 @@
                 <w:noProof/>
                 <w:webHidden/>
               </w:rPr>
-              <w:t>24</w:t>
+              <w:t>23</w:t>
             </w:r>
             <w:r>
               <w:rPr>
@@ -4495,7 +4456,7 @@
               <w:lang w:eastAsia="de-DE"/>
             </w:rPr>
           </w:pPr>
-          <w:hyperlink w:anchor="_Toc498320300" w:history="1">
+          <w:hyperlink w:anchor="_Toc498349089" w:history="1">
             <w:r>
               <w:rPr>
                 <w:rStyle w:val="Hyperlink"/>
@@ -4537,7 +4498,7 @@
                 <w:noProof/>
                 <w:webHidden/>
               </w:rPr>
-              <w:instrText xml:space="preserve"> PAGEREF _Toc498320300 \h </w:instrText>
+              <w:instrText xml:space="preserve"> PAGEREF _Toc498349089 \h </w:instrText>
             </w:r>
             <w:r>
               <w:rPr>
@@ -4557,7 +4518,7 @@
                 <w:noProof/>
                 <w:webHidden/>
               </w:rPr>
-              <w:t>24</w:t>
+              <w:t>23</w:t>
             </w:r>
             <w:r>
               <w:rPr>
@@ -4581,7 +4542,7 @@
               <w:lang w:eastAsia="de-DE"/>
             </w:rPr>
           </w:pPr>
-          <w:hyperlink w:anchor="_Toc498320301" w:history="1">
+          <w:hyperlink w:anchor="_Toc498349090" w:history="1">
             <w:r>
               <w:rPr>
                 <w:rStyle w:val="Hyperlink"/>
@@ -4623,7 +4584,7 @@
                 <w:noProof/>
                 <w:webHidden/>
               </w:rPr>
-              <w:instrText xml:space="preserve"> PAGEREF _Toc498320301 \h </w:instrText>
+              <w:instrText xml:space="preserve"> PAGEREF _Toc498349090 \h </w:instrText>
             </w:r>
             <w:r>
               <w:rPr>
@@ -4643,7 +4604,7 @@
                 <w:noProof/>
                 <w:webHidden/>
               </w:rPr>
-              <w:t>24</w:t>
+              <w:t>23</w:t>
             </w:r>
             <w:r>
               <w:rPr>
@@ -4667,7 +4628,7 @@
               <w:lang w:eastAsia="de-DE"/>
             </w:rPr>
           </w:pPr>
-          <w:hyperlink w:anchor="_Toc498320302" w:history="1">
+          <w:hyperlink w:anchor="_Toc498349091" w:history="1">
             <w:r>
               <w:rPr>
                 <w:rStyle w:val="Hyperlink"/>
@@ -4709,7 +4670,7 @@
                 <w:noProof/>
                 <w:webHidden/>
               </w:rPr>
-              <w:instrText xml:space="preserve"> PAGEREF _Toc498320302 \h </w:instrText>
+              <w:instrText xml:space="preserve"> PAGEREF _Toc498349091 \h </w:instrText>
             </w:r>
             <w:r>
               <w:rPr>
@@ -4729,7 +4690,7 @@
                 <w:noProof/>
                 <w:webHidden/>
               </w:rPr>
-              <w:t>25</w:t>
+              <w:t>24</w:t>
             </w:r>
             <w:r>
               <w:rPr>
@@ -4770,16 +4731,16 @@
           <w:numId w:val="3"/>
         </w:numPr>
       </w:pPr>
-      <w:bookmarkStart w:id="0" w:name="_Toc468134369"/>
-      <w:bookmarkStart w:id="1" w:name="_Toc468134396"/>
-      <w:bookmarkStart w:id="2" w:name="_Toc498320260"/>
+      <w:bookmarkStart w:id="1" w:name="_Toc468134369"/>
+      <w:bookmarkStart w:id="2" w:name="_Toc468134396"/>
+      <w:bookmarkStart w:id="3" w:name="_Toc498349050"/>
       <w:r>
         <w:lastRenderedPageBreak/>
         <w:t>Anforderungen und Ziele</w:t>
       </w:r>
-      <w:bookmarkEnd w:id="0"/>
       <w:bookmarkEnd w:id="1"/>
       <w:bookmarkEnd w:id="2"/>
+      <w:bookmarkEnd w:id="3"/>
     </w:p>
     <w:p/>
     <w:p>
@@ -4790,15 +4751,15 @@
           <w:numId w:val="3"/>
         </w:numPr>
       </w:pPr>
-      <w:bookmarkStart w:id="3" w:name="_Toc468134370"/>
-      <w:bookmarkStart w:id="4" w:name="_Toc468134397"/>
-      <w:bookmarkStart w:id="5" w:name="_Toc498320261"/>
+      <w:bookmarkStart w:id="4" w:name="_Toc468134370"/>
+      <w:bookmarkStart w:id="5" w:name="_Toc468134397"/>
+      <w:bookmarkStart w:id="6" w:name="_Toc498349051"/>
       <w:r>
         <w:t>Überblick</w:t>
       </w:r>
-      <w:bookmarkEnd w:id="3"/>
       <w:bookmarkEnd w:id="4"/>
       <w:bookmarkEnd w:id="5"/>
+      <w:bookmarkEnd w:id="6"/>
     </w:p>
     <w:p>
       <w:pPr>
@@ -5135,15 +5096,15 @@
           <w:numId w:val="3"/>
         </w:numPr>
       </w:pPr>
-      <w:bookmarkStart w:id="6" w:name="_Toc468134371"/>
-      <w:bookmarkStart w:id="7" w:name="_Toc468134398"/>
-      <w:bookmarkStart w:id="8" w:name="_Toc498320262"/>
+      <w:bookmarkStart w:id="7" w:name="_Toc468134371"/>
+      <w:bookmarkStart w:id="8" w:name="_Toc468134398"/>
+      <w:bookmarkStart w:id="9" w:name="_Toc498349052"/>
       <w:r>
         <w:t>Muss-Anforderungen</w:t>
       </w:r>
-      <w:bookmarkEnd w:id="6"/>
       <w:bookmarkEnd w:id="7"/>
       <w:bookmarkEnd w:id="8"/>
+      <w:bookmarkEnd w:id="9"/>
     </w:p>
     <w:p/>
     <w:p>
@@ -5154,18 +5115,18 @@
           <w:numId w:val="3"/>
         </w:numPr>
       </w:pPr>
-      <w:bookmarkStart w:id="9" w:name="_Toc468134372"/>
-      <w:bookmarkStart w:id="10" w:name="_Toc468134399"/>
-      <w:bookmarkStart w:id="11" w:name="_Toc498320263"/>
+      <w:bookmarkStart w:id="10" w:name="_Toc468134372"/>
+      <w:bookmarkStart w:id="11" w:name="_Toc468134399"/>
+      <w:bookmarkStart w:id="12" w:name="_Toc498349053"/>
       <w:r>
         <w:t xml:space="preserve">Informationen über </w:t>
       </w:r>
-      <w:bookmarkEnd w:id="9"/>
       <w:bookmarkEnd w:id="10"/>
+      <w:bookmarkEnd w:id="11"/>
       <w:r>
         <w:t>den Autor</w:t>
       </w:r>
-      <w:bookmarkEnd w:id="11"/>
+      <w:bookmarkEnd w:id="12"/>
     </w:p>
     <w:p>
       <w:pPr>
@@ -5200,13 +5161,13 @@
           <w:numId w:val="3"/>
         </w:numPr>
       </w:pPr>
-      <w:bookmarkStart w:id="12" w:name="_Toc498320264"/>
+      <w:bookmarkStart w:id="13" w:name="_Toc498349054"/>
       <w:r>
         <w:t>Informationen über das Genre</w:t>
       </w:r>
-      <w:bookmarkStart w:id="13" w:name="_Toc468134374"/>
-      <w:bookmarkStart w:id="14" w:name="_Toc468134401"/>
-      <w:bookmarkEnd w:id="12"/>
+      <w:bookmarkStart w:id="14" w:name="_Toc468134374"/>
+      <w:bookmarkStart w:id="15" w:name="_Toc468134401"/>
+      <w:bookmarkEnd w:id="13"/>
     </w:p>
     <w:p>
       <w:pPr>
@@ -5224,13 +5185,13 @@
           <w:numId w:val="3"/>
         </w:numPr>
       </w:pPr>
-      <w:bookmarkStart w:id="15" w:name="_Toc498320265"/>
-      <w:bookmarkEnd w:id="13"/>
+      <w:bookmarkStart w:id="16" w:name="_Toc498349055"/>
       <w:bookmarkEnd w:id="14"/>
+      <w:bookmarkEnd w:id="15"/>
       <w:r>
         <w:t>Informationen über die Einstellung von Ort und Zeit</w:t>
       </w:r>
-      <w:bookmarkEnd w:id="15"/>
+      <w:bookmarkEnd w:id="16"/>
     </w:p>
     <w:p>
       <w:pPr>
@@ -5248,11 +5209,11 @@
           <w:numId w:val="3"/>
         </w:numPr>
       </w:pPr>
-      <w:bookmarkStart w:id="16" w:name="_Toc498320266"/>
+      <w:bookmarkStart w:id="17" w:name="_Toc498349056"/>
       <w:r>
         <w:t>Informationen über die Handlung</w:t>
       </w:r>
-      <w:bookmarkEnd w:id="16"/>
+      <w:bookmarkEnd w:id="17"/>
     </w:p>
     <w:p>
       <w:pPr>
@@ -5271,11 +5232,11 @@
           <w:numId w:val="3"/>
         </w:numPr>
       </w:pPr>
-      <w:bookmarkStart w:id="17" w:name="_Toc498320267"/>
+      <w:bookmarkStart w:id="18" w:name="_Toc498349057"/>
       <w:r>
         <w:t>Informationen über die Hauptcharaktere</w:t>
       </w:r>
-      <w:bookmarkEnd w:id="17"/>
+      <w:bookmarkEnd w:id="18"/>
     </w:p>
     <w:p>
       <w:pPr>
@@ -5294,12 +5255,12 @@
           <w:numId w:val="3"/>
         </w:numPr>
       </w:pPr>
-      <w:bookmarkStart w:id="18" w:name="_Toc498320268"/>
+      <w:bookmarkStart w:id="19" w:name="_Toc498349058"/>
       <w:r>
         <w:lastRenderedPageBreak/>
         <w:t>Informationen über die Hauptthemen</w:t>
       </w:r>
-      <w:bookmarkEnd w:id="18"/>
+      <w:bookmarkEnd w:id="19"/>
     </w:p>
     <w:p>
       <w:pPr>
@@ -5321,11 +5282,11 @@
           <w:numId w:val="3"/>
         </w:numPr>
       </w:pPr>
-      <w:bookmarkStart w:id="19" w:name="_Toc498320269"/>
+      <w:bookmarkStart w:id="20" w:name="_Toc498349059"/>
       <w:r>
         <w:t>Informationen über die Sprachlichen Aspekte</w:t>
       </w:r>
-      <w:bookmarkEnd w:id="19"/>
+      <w:bookmarkEnd w:id="20"/>
     </w:p>
     <w:p>
       <w:pPr>
@@ -5344,11 +5305,11 @@
           <w:numId w:val="3"/>
         </w:numPr>
       </w:pPr>
-      <w:bookmarkStart w:id="20" w:name="_Toc498320270"/>
+      <w:bookmarkStart w:id="21" w:name="_Toc498349060"/>
       <w:r>
         <w:t>Bewertungen</w:t>
       </w:r>
-      <w:bookmarkEnd w:id="20"/>
+      <w:bookmarkEnd w:id="21"/>
     </w:p>
     <w:p>
       <w:pPr>
@@ -5373,11 +5334,11 @@
           <w:numId w:val="3"/>
         </w:numPr>
       </w:pPr>
-      <w:bookmarkStart w:id="21" w:name="_Toc498320271"/>
+      <w:bookmarkStart w:id="22" w:name="_Toc498349061"/>
       <w:r>
         <w:t>Interaktive Interaktion</w:t>
       </w:r>
-      <w:bookmarkEnd w:id="21"/>
+      <w:bookmarkEnd w:id="22"/>
     </w:p>
     <w:p>
       <w:pPr>
@@ -5404,8 +5365,8 @@
       <w:pPr>
         <w:pStyle w:val="berschrift2"/>
       </w:pPr>
-      <w:bookmarkStart w:id="22" w:name="_Toc468134381"/>
-      <w:bookmarkStart w:id="23" w:name="_Toc468134408"/>
+      <w:bookmarkStart w:id="23" w:name="_Toc468134381"/>
+      <w:bookmarkStart w:id="24" w:name="_Toc468134408"/>
     </w:p>
     <w:p>
       <w:pPr>
@@ -5415,13 +5376,13 @@
           <w:numId w:val="3"/>
         </w:numPr>
       </w:pPr>
-      <w:bookmarkStart w:id="24" w:name="_Toc498320272"/>
+      <w:bookmarkStart w:id="25" w:name="_Toc498349062"/>
       <w:r>
         <w:t>Kann-Anforderungen</w:t>
       </w:r>
-      <w:bookmarkEnd w:id="22"/>
       <w:bookmarkEnd w:id="23"/>
       <w:bookmarkEnd w:id="24"/>
+      <w:bookmarkEnd w:id="25"/>
     </w:p>
     <w:p/>
     <w:p>
@@ -5432,11 +5393,11 @@
           <w:numId w:val="3"/>
         </w:numPr>
       </w:pPr>
-      <w:bookmarkStart w:id="25" w:name="_Toc498320273"/>
+      <w:bookmarkStart w:id="26" w:name="_Toc498349063"/>
       <w:r>
         <w:t>Animationen</w:t>
       </w:r>
-      <w:bookmarkEnd w:id="25"/>
+      <w:bookmarkEnd w:id="26"/>
     </w:p>
     <w:p>
       <w:pPr>
@@ -5455,11 +5416,11 @@
           <w:numId w:val="3"/>
         </w:numPr>
       </w:pPr>
-      <w:bookmarkStart w:id="26" w:name="_Toc498320274"/>
+      <w:bookmarkStart w:id="27" w:name="_Toc498349064"/>
       <w:r>
         <w:t>Ähnliche Bücher anzeigen lassen</w:t>
       </w:r>
-      <w:bookmarkEnd w:id="26"/>
+      <w:bookmarkEnd w:id="27"/>
     </w:p>
     <w:p>
       <w:pPr>
@@ -5478,9 +5439,11 @@
           <w:numId w:val="3"/>
         </w:numPr>
       </w:pPr>
+      <w:bookmarkStart w:id="28" w:name="_Toc498349065"/>
       <w:r>
         <w:t>Kommentar/Rezension System</w:t>
       </w:r>
+      <w:bookmarkEnd w:id="28"/>
     </w:p>
     <w:p>
       <w:pPr>
@@ -5511,11 +5474,11 @@
           <w:numId w:val="3"/>
         </w:numPr>
       </w:pPr>
-      <w:bookmarkStart w:id="27" w:name="_Toc498320275"/>
+      <w:bookmarkStart w:id="29" w:name="_Toc498349066"/>
       <w:r>
         <w:t>Zielgruppe und Anforderungen an die Benutzerführung</w:t>
       </w:r>
-      <w:bookmarkEnd w:id="27"/>
+      <w:bookmarkEnd w:id="29"/>
     </w:p>
     <w:p/>
     <w:p>
@@ -5629,11 +5592,11 @@
           <w:numId w:val="3"/>
         </w:numPr>
       </w:pPr>
-      <w:bookmarkStart w:id="28" w:name="_Toc498320276"/>
+      <w:bookmarkStart w:id="30" w:name="_Toc498349067"/>
       <w:r>
         <w:t>Gäste</w:t>
       </w:r>
-      <w:bookmarkEnd w:id="28"/>
+      <w:bookmarkEnd w:id="30"/>
     </w:p>
     <w:p>
       <w:pPr>
@@ -5701,11 +5664,11 @@
           <w:numId w:val="3"/>
         </w:numPr>
       </w:pPr>
-      <w:bookmarkStart w:id="29" w:name="_Toc498320277"/>
+      <w:bookmarkStart w:id="31" w:name="_Toc498349068"/>
       <w:r>
         <w:t>Use Cases</w:t>
       </w:r>
-      <w:bookmarkEnd w:id="29"/>
+      <w:bookmarkEnd w:id="31"/>
     </w:p>
     <w:p>
       <w:pPr>
@@ -5727,11 +5690,11 @@
           <w:numId w:val="3"/>
         </w:numPr>
       </w:pPr>
-      <w:bookmarkStart w:id="30" w:name="_Toc498320278"/>
+      <w:bookmarkStart w:id="32" w:name="_Toc498349069"/>
       <w:r>
         <w:t>Akteure</w:t>
       </w:r>
-      <w:bookmarkEnd w:id="30"/>
+      <w:bookmarkEnd w:id="32"/>
     </w:p>
     <w:p>
       <w:pPr>
@@ -5746,11 +5709,11 @@
           <w:numId w:val="3"/>
         </w:numPr>
       </w:pPr>
-      <w:bookmarkStart w:id="31" w:name="_Toc498320279"/>
+      <w:bookmarkStart w:id="33" w:name="_Toc498349070"/>
       <w:r>
         <w:t>Gast</w:t>
       </w:r>
-      <w:bookmarkEnd w:id="31"/>
+      <w:bookmarkEnd w:id="33"/>
     </w:p>
     <w:p>
       <w:pPr>
@@ -5891,11 +5854,11 @@
           <w:numId w:val="3"/>
         </w:numPr>
       </w:pPr>
-      <w:bookmarkStart w:id="32" w:name="_Toc498320280"/>
+      <w:bookmarkStart w:id="34" w:name="_Toc498349071"/>
       <w:r>
         <w:t>Use Case Diagramm</w:t>
       </w:r>
-      <w:bookmarkEnd w:id="32"/>
+      <w:bookmarkEnd w:id="34"/>
     </w:p>
     <w:p>
       <w:pPr>
@@ -5983,7 +5946,7 @@
           <w:numId w:val="3"/>
         </w:numPr>
       </w:pPr>
-      <w:bookmarkStart w:id="33" w:name="_Toc498320281"/>
+      <w:bookmarkStart w:id="35" w:name="_Toc498349072"/>
       <w:r>
         <w:t>Use Case „</w:t>
       </w:r>
@@ -5993,7 +5956,7 @@
       <w:r>
         <w:t>anzeigen“</w:t>
       </w:r>
-      <w:bookmarkEnd w:id="33"/>
+      <w:bookmarkEnd w:id="35"/>
     </w:p>
     <w:p/>
     <w:p>
@@ -6317,11 +6280,11 @@
           <w:numId w:val="3"/>
         </w:numPr>
       </w:pPr>
-      <w:bookmarkStart w:id="34" w:name="_Toc498320282"/>
+      <w:bookmarkStart w:id="36" w:name="_Toc498349073"/>
       <w:r>
         <w:t>Use Case „Parkplatz reservieren“</w:t>
       </w:r>
-      <w:bookmarkEnd w:id="34"/>
+      <w:bookmarkEnd w:id="36"/>
     </w:p>
     <w:p/>
     <w:p>
@@ -6607,11 +6570,11 @@
           <w:numId w:val="3"/>
         </w:numPr>
       </w:pPr>
-      <w:bookmarkStart w:id="35" w:name="_Toc498320283"/>
+      <w:bookmarkStart w:id="37" w:name="_Toc498349074"/>
       <w:r>
         <w:t>Use Case „Ticket scannen“</w:t>
       </w:r>
-      <w:bookmarkEnd w:id="35"/>
+      <w:bookmarkEnd w:id="37"/>
     </w:p>
     <w:p/>
     <w:p>
@@ -6931,11 +6894,11 @@
           <w:numId w:val="3"/>
         </w:numPr>
       </w:pPr>
-      <w:bookmarkStart w:id="36" w:name="_Toc498320284"/>
+      <w:bookmarkStart w:id="38" w:name="_Toc498349075"/>
       <w:r>
         <w:t>Use Case „Ticket drucken“</w:t>
       </w:r>
-      <w:bookmarkEnd w:id="36"/>
+      <w:bookmarkEnd w:id="38"/>
     </w:p>
     <w:p/>
     <w:p>
@@ -7196,11 +7159,11 @@
           <w:numId w:val="11"/>
         </w:numPr>
       </w:pPr>
-      <w:bookmarkStart w:id="37" w:name="_Toc498320285"/>
+      <w:bookmarkStart w:id="39" w:name="_Toc498349076"/>
       <w:r>
         <w:t>Use Case „Auto suchen“</w:t>
       </w:r>
-      <w:bookmarkEnd w:id="37"/>
+      <w:bookmarkEnd w:id="39"/>
     </w:p>
     <w:p/>
     <w:p>
@@ -7427,11 +7390,11 @@
           <w:numId w:val="11"/>
         </w:numPr>
       </w:pPr>
-      <w:bookmarkStart w:id="38" w:name="_Toc498320286"/>
+      <w:bookmarkStart w:id="40" w:name="_Toc498349077"/>
       <w:r>
         <w:t>Use Case „Reservierung stornieren“</w:t>
       </w:r>
-      <w:bookmarkEnd w:id="38"/>
+      <w:bookmarkEnd w:id="40"/>
     </w:p>
     <w:p>
       <w:pPr>
@@ -7748,11 +7711,11 @@
           <w:numId w:val="11"/>
         </w:numPr>
       </w:pPr>
-      <w:bookmarkStart w:id="39" w:name="_Toc498320287"/>
+      <w:bookmarkStart w:id="41" w:name="_Toc498349078"/>
       <w:r>
         <w:t>Use Case „Registrieren“</w:t>
       </w:r>
-      <w:bookmarkEnd w:id="39"/>
+      <w:bookmarkEnd w:id="41"/>
     </w:p>
     <w:p/>
     <w:p>
@@ -8016,11 +7979,11 @@
           <w:numId w:val="11"/>
         </w:numPr>
       </w:pPr>
-      <w:bookmarkStart w:id="40" w:name="_Toc498320288"/>
+      <w:bookmarkStart w:id="42" w:name="_Toc498349079"/>
       <w:r>
         <w:t>Use Case „Parkzeitüberschreitung bezahlen“</w:t>
       </w:r>
-      <w:bookmarkEnd w:id="40"/>
+      <w:bookmarkEnd w:id="42"/>
     </w:p>
     <w:p/>
     <w:p>
@@ -8291,11 +8254,11 @@
           <w:numId w:val="11"/>
         </w:numPr>
       </w:pPr>
-      <w:bookmarkStart w:id="41" w:name="_Toc498320289"/>
+      <w:bookmarkStart w:id="43" w:name="_Toc498349080"/>
       <w:r>
         <w:t>Use Case „Anmelden“</w:t>
       </w:r>
-      <w:bookmarkEnd w:id="41"/>
+      <w:bookmarkEnd w:id="43"/>
     </w:p>
     <w:p/>
     <w:p>
@@ -8533,11 +8496,11 @@
           <w:numId w:val="11"/>
         </w:numPr>
       </w:pPr>
-      <w:bookmarkStart w:id="42" w:name="_Toc498320290"/>
+      <w:bookmarkStart w:id="44" w:name="_Toc498349081"/>
       <w:r>
         <w:t>Use Case „Abmelden“</w:t>
       </w:r>
-      <w:bookmarkEnd w:id="42"/>
+      <w:bookmarkEnd w:id="44"/>
       <w:r>
         <w:t xml:space="preserve"> </w:t>
       </w:r>
@@ -8793,11 +8756,11 @@
           <w:numId w:val="11"/>
         </w:numPr>
       </w:pPr>
-      <w:bookmarkStart w:id="43" w:name="_Toc498320291"/>
+      <w:bookmarkStart w:id="45" w:name="_Toc498349082"/>
       <w:r>
         <w:t>Use Case „Bewerten“</w:t>
       </w:r>
-      <w:bookmarkEnd w:id="43"/>
+      <w:bookmarkEnd w:id="45"/>
       <w:r>
         <w:t xml:space="preserve"> </w:t>
       </w:r>
@@ -9063,11 +9026,11 @@
           <w:numId w:val="11"/>
         </w:numPr>
       </w:pPr>
-      <w:bookmarkStart w:id="44" w:name="_Toc498320292"/>
+      <w:bookmarkStart w:id="46" w:name="_Toc498349083"/>
       <w:r>
         <w:t>Use Case „Statistiken anzeigen“</w:t>
       </w:r>
-      <w:bookmarkEnd w:id="44"/>
+      <w:bookmarkEnd w:id="46"/>
     </w:p>
     <w:p>
       <w:pPr>
@@ -9309,11 +9272,11 @@
           <w:numId w:val="11"/>
         </w:numPr>
       </w:pPr>
-      <w:bookmarkStart w:id="45" w:name="_Toc498320293"/>
+      <w:bookmarkStart w:id="47" w:name="_Toc498349084"/>
       <w:r>
         <w:t>Use Case „Statistiken exportieren“</w:t>
       </w:r>
-      <w:bookmarkEnd w:id="45"/>
+      <w:bookmarkEnd w:id="47"/>
     </w:p>
     <w:p>
       <w:pPr>
@@ -9577,12 +9540,12 @@
           <w:numId w:val="11"/>
         </w:numPr>
       </w:pPr>
-      <w:bookmarkStart w:id="46" w:name="_Toc498320294"/>
+      <w:bookmarkStart w:id="48" w:name="_Toc498349085"/>
       <w:r>
         <w:lastRenderedPageBreak/>
         <w:t>Use Case „Bewertung löschen“</w:t>
       </w:r>
-      <w:bookmarkEnd w:id="46"/>
+      <w:bookmarkEnd w:id="48"/>
     </w:p>
     <w:p/>
     <w:p>
@@ -9862,14 +9825,12 @@
           <w:numId w:val="23"/>
         </w:numPr>
       </w:pPr>
-      <w:bookmarkStart w:id="47" w:name="_Toc498320297"/>
-      <w:bookmarkStart w:id="48" w:name="_GoBack"/>
-      <w:bookmarkEnd w:id="48"/>
+      <w:bookmarkStart w:id="49" w:name="_Toc498349086"/>
       <w:r>
         <w:lastRenderedPageBreak/>
         <w:t>Umsetzung</w:t>
       </w:r>
-      <w:bookmarkEnd w:id="47"/>
+      <w:bookmarkEnd w:id="49"/>
     </w:p>
     <w:p>
       <w:pPr>
@@ -9890,11 +9851,11 @@
           <w:numId w:val="23"/>
         </w:numPr>
       </w:pPr>
-      <w:bookmarkStart w:id="49" w:name="_Toc498320298"/>
+      <w:bookmarkStart w:id="50" w:name="_Toc498349087"/>
       <w:r>
         <w:t>Plattform</w:t>
       </w:r>
-      <w:bookmarkEnd w:id="49"/>
+      <w:bookmarkEnd w:id="50"/>
     </w:p>
     <w:p>
       <w:pPr>
@@ -9917,11 +9878,11 @@
           <w:numId w:val="9"/>
         </w:numPr>
       </w:pPr>
-      <w:bookmarkStart w:id="50" w:name="_Toc498320299"/>
+      <w:bookmarkStart w:id="51" w:name="_Toc498349088"/>
       <w:r>
         <w:t>Datenhaltung</w:t>
       </w:r>
-      <w:bookmarkEnd w:id="50"/>
+      <w:bookmarkEnd w:id="51"/>
     </w:p>
     <w:p>
       <w:pPr>
@@ -9944,11 +9905,11 @@
           <w:numId w:val="9"/>
         </w:numPr>
       </w:pPr>
-      <w:bookmarkStart w:id="51" w:name="_Toc498320300"/>
+      <w:bookmarkStart w:id="52" w:name="_Toc498349089"/>
       <w:r>
         <w:t>Oberfläche</w:t>
       </w:r>
-      <w:bookmarkEnd w:id="51"/>
+      <w:bookmarkEnd w:id="52"/>
     </w:p>
     <w:p>
       <w:pPr>
@@ -9977,11 +9938,11 @@
           <w:numId w:val="9"/>
         </w:numPr>
       </w:pPr>
-      <w:bookmarkStart w:id="52" w:name="_Toc498320301"/>
+      <w:bookmarkStart w:id="53" w:name="_Toc498349090"/>
       <w:r>
         <w:t>Systemarchitektur</w:t>
       </w:r>
-      <w:bookmarkEnd w:id="52"/>
+      <w:bookmarkEnd w:id="53"/>
     </w:p>
     <w:p>
       <w:pPr>
@@ -10016,11 +9977,11 @@
         </w:numPr>
         <w:ind w:left="284"/>
       </w:pPr>
-      <w:bookmarkStart w:id="53" w:name="_Toc498320302"/>
+      <w:bookmarkStart w:id="54" w:name="_Toc498349091"/>
       <w:r>
         <w:t>Oberflächenprototyp</w:t>
       </w:r>
-      <w:bookmarkEnd w:id="53"/>
+      <w:bookmarkEnd w:id="54"/>
     </w:p>
     <w:p/>
     <w:p>
@@ -13799,7 +13760,7 @@
 </file>
 
 <file path=customXml/itemProps1.xml><?xml version="1.0" encoding="utf-8"?>
-<ds:datastoreItem xmlns:ds="http://schemas.openxmlformats.org/officeDocument/2006/customXml" ds:itemID="{815CAB50-14C1-4862-9D16-CAB2167C8BC2}">
+<ds:datastoreItem xmlns:ds="http://schemas.openxmlformats.org/officeDocument/2006/customXml" ds:itemID="{8CFB283F-D449-4D54-BBDD-BE3E9F41F513}">
   <ds:schemaRefs>
     <ds:schemaRef ds:uri="http://schemas.openxmlformats.org/officeDocument/2006/bibliography"/>
   </ds:schemaRefs>

</xml_diff>